<commit_message>
presentation created. it's over, bless.
</commit_message>
<xml_diff>
--- a/report/report.docx
+++ b/report/report.docx
@@ -1286,6 +1286,29 @@
         </w:rPr>
         <w:t xml:space="preserve"> present smoothed time-varying curves of PROMIS® scores and corresponding Apple Exercise Time in MIPACT study participants when stratified by age group, race, sex and marital status respectively. </w:t>
       </w:r>
+      <w:r>
+        <w:rPr>
+          <w:rFonts w:ascii="Arial" w:eastAsia="Times New Roman" w:hAnsi="Arial" w:cs="Arial"/>
+          <w:lang w:val="en-US"/>
+        </w:rPr>
+        <w:t xml:space="preserve">Although we stratify the survey phenotype by age groups to construct Table 1 and Figure 1, we use numeric values of age at time of enrolment while </w:t>
+      </w:r>
+      <w:proofErr w:type="spellStart"/>
+      <w:r>
+        <w:rPr>
+          <w:rFonts w:ascii="Arial" w:eastAsia="Times New Roman" w:hAnsi="Arial" w:cs="Arial"/>
+          <w:lang w:val="en-US"/>
+        </w:rPr>
+        <w:t>analysing</w:t>
+      </w:r>
+      <w:proofErr w:type="spellEnd"/>
+      <w:r>
+        <w:rPr>
+          <w:rFonts w:ascii="Arial" w:eastAsia="Times New Roman" w:hAnsi="Arial" w:cs="Arial"/>
+          <w:lang w:val="en-US"/>
+        </w:rPr>
+        <w:t xml:space="preserve"> the data. </w:t>
+      </w:r>
     </w:p>
     <w:p>
       <w:pPr>
@@ -1393,7 +1416,7 @@
           <w:rFonts w:ascii="Arial" w:eastAsia="Times New Roman" w:hAnsi="Arial" w:cs="Arial"/>
           <w:lang w:val="en-US"/>
         </w:rPr>
-        <w:t xml:space="preserve"> surveys and the primary covariate of interest is the Apple Exercise Time of each patient in the week leading up to each survey. </w:t>
+        <w:t xml:space="preserve"> surveys and the primary covariate of </w:t>
       </w:r>
       <w:r>
         <w:rPr>
@@ -1401,6 +1424,13 @@
           <w:lang w:val="en-US"/>
         </w:rPr>
         <w:lastRenderedPageBreak/>
+        <w:t xml:space="preserve">interest is the Apple Exercise Time of each patient in the week leading up to each survey. </w:t>
+      </w:r>
+      <w:r>
+        <w:rPr>
+          <w:rFonts w:ascii="Arial" w:eastAsia="Times New Roman" w:hAnsi="Arial" w:cs="Arial"/>
+          <w:lang w:val="en-US"/>
+        </w:rPr>
         <w:t xml:space="preserve">Additional covariates include age groups, sex, race and marital status. </w:t>
       </w:r>
       <w:r>
@@ -1752,69 +1782,6 @@
               </m:r>
             </m:sub>
           </m:sSub>
-          <m:r>
-            <w:rPr>
-              <w:rFonts w:ascii="Cambria Math" w:eastAsia="Times New Roman" w:hAnsi="Cambria Math" w:cs="Arial"/>
-              <w:lang w:val="en-US"/>
-            </w:rPr>
-            <m:t>I</m:t>
-          </m:r>
-          <m:d>
-            <m:dPr>
-              <m:ctrlPr>
-                <w:rPr>
-                  <w:rFonts w:ascii="Cambria Math" w:eastAsia="Times New Roman" w:hAnsi="Cambria Math" w:cs="Arial"/>
-                  <w:i/>
-                  <w:lang w:val="en-US"/>
-                </w:rPr>
-              </m:ctrlPr>
-            </m:dPr>
-            <m:e>
-              <m:sSub>
-                <m:sSubPr>
-                  <m:ctrlPr>
-                    <w:rPr>
-                      <w:rFonts w:ascii="Cambria Math" w:eastAsia="Times New Roman" w:hAnsi="Cambria Math" w:cs="Arial"/>
-                      <w:i/>
-                      <w:lang w:val="en-US"/>
-                    </w:rPr>
-                  </m:ctrlPr>
-                </m:sSubPr>
-                <m:e>
-                  <m:r>
-                    <w:rPr>
-                      <w:rFonts w:ascii="Cambria Math" w:eastAsia="Times New Roman" w:hAnsi="Cambria Math" w:cs="Arial"/>
-                      <w:lang w:val="en-US"/>
-                    </w:rPr>
-                    <m:t>A</m:t>
-                  </m:r>
-                </m:e>
-                <m:sub>
-                  <m:r>
-                    <w:rPr>
-                      <w:rFonts w:ascii="Cambria Math" w:eastAsia="Times New Roman" w:hAnsi="Cambria Math" w:cs="Arial"/>
-                      <w:lang w:val="en-US"/>
-                    </w:rPr>
-                    <m:t>i</m:t>
-                  </m:r>
-                </m:sub>
-              </m:sSub>
-              <m:r>
-                <w:rPr>
-                  <w:rFonts w:ascii="Cambria Math" w:eastAsia="Times New Roman" w:hAnsi="Cambria Math" w:cs="Arial"/>
-                  <w:lang w:val="en-US"/>
-                </w:rPr>
-                <m:t>=30-45</m:t>
-              </m:r>
-            </m:e>
-          </m:d>
-          <m:r>
-            <w:rPr>
-              <w:rFonts w:ascii="Cambria Math" w:eastAsia="Times New Roman" w:hAnsi="Cambria Math" w:cs="Arial"/>
-              <w:lang w:val="en-US"/>
-            </w:rPr>
-            <m:t>+</m:t>
-          </m:r>
           <m:sSub>
             <m:sSubPr>
               <m:ctrlPr>
@@ -1831,7 +1798,7 @@
                   <w:rFonts w:ascii="Cambria Math" w:eastAsia="Times New Roman" w:hAnsi="Cambria Math" w:cs="Arial"/>
                   <w:lang w:val="en-US"/>
                 </w:rPr>
-                <m:t>β</m:t>
+                <m:t>A</m:t>
               </m:r>
             </m:e>
             <m:sub>
@@ -1840,7 +1807,7 @@
                   <w:rFonts w:ascii="Cambria Math" w:eastAsia="Times New Roman" w:hAnsi="Cambria Math" w:cs="Arial"/>
                   <w:lang w:val="en-US"/>
                 </w:rPr>
-                <m:t>4</m:t>
+                <m:t>i</m:t>
               </m:r>
             </m:sub>
           </m:sSub>
@@ -1849,168 +1816,8 @@
               <w:rFonts w:ascii="Cambria Math" w:eastAsia="Times New Roman" w:hAnsi="Cambria Math" w:cs="Arial"/>
               <w:lang w:val="en-US"/>
             </w:rPr>
-            <m:t>I</m:t>
-          </m:r>
-          <m:d>
-            <m:dPr>
-              <m:ctrlPr>
-                <w:rPr>
-                  <w:rFonts w:ascii="Cambria Math" w:eastAsia="Times New Roman" w:hAnsi="Cambria Math" w:cs="Arial"/>
-                  <w:i/>
-                  <w:lang w:val="en-US"/>
-                </w:rPr>
-              </m:ctrlPr>
-            </m:dPr>
-            <m:e>
-              <m:sSub>
-                <m:sSubPr>
-                  <m:ctrlPr>
-                    <w:rPr>
-                      <w:rFonts w:ascii="Cambria Math" w:eastAsia="Times New Roman" w:hAnsi="Cambria Math" w:cs="Arial"/>
-                      <w:i/>
-                      <w:lang w:val="en-US"/>
-                    </w:rPr>
-                  </m:ctrlPr>
-                </m:sSubPr>
-                <m:e>
-                  <m:r>
-                    <w:rPr>
-                      <w:rFonts w:ascii="Cambria Math" w:eastAsia="Times New Roman" w:hAnsi="Cambria Math" w:cs="Arial"/>
-                      <w:lang w:val="en-US"/>
-                    </w:rPr>
-                    <m:t>A</m:t>
-                  </m:r>
-                </m:e>
-                <m:sub>
-                  <m:r>
-                    <w:rPr>
-                      <w:rFonts w:ascii="Cambria Math" w:eastAsia="Times New Roman" w:hAnsi="Cambria Math" w:cs="Arial"/>
-                      <w:lang w:val="en-US"/>
-                    </w:rPr>
-                    <m:t>i</m:t>
-                  </m:r>
-                </m:sub>
-              </m:sSub>
-              <m:r>
-                <w:rPr>
-                  <w:rFonts w:ascii="Cambria Math" w:eastAsia="Times New Roman" w:hAnsi="Cambria Math" w:cs="Arial"/>
-                  <w:lang w:val="en-US"/>
-                </w:rPr>
-                <m:t>=45-60</m:t>
-              </m:r>
-            </m:e>
-          </m:d>
-          <m:r>
-            <w:rPr>
-              <w:rFonts w:ascii="Cambria Math" w:eastAsia="Times New Roman" w:hAnsi="Cambria Math" w:cs="Arial"/>
-              <w:lang w:val="en-US"/>
-            </w:rPr>
             <m:t>+</m:t>
           </m:r>
-          <m:sSub>
-            <m:sSubPr>
-              <m:ctrlPr>
-                <w:rPr>
-                  <w:rFonts w:ascii="Cambria Math" w:eastAsia="Times New Roman" w:hAnsi="Cambria Math" w:cs="Arial"/>
-                  <w:i/>
-                  <w:lang w:val="en-US"/>
-                </w:rPr>
-              </m:ctrlPr>
-            </m:sSubPr>
-            <m:e>
-              <m:r>
-                <w:rPr>
-                  <w:rFonts w:ascii="Cambria Math" w:eastAsia="Times New Roman" w:hAnsi="Cambria Math" w:cs="Arial"/>
-                  <w:lang w:val="en-US"/>
-                </w:rPr>
-                <m:t>β</m:t>
-              </m:r>
-            </m:e>
-            <m:sub>
-              <m:r>
-                <w:rPr>
-                  <w:rFonts w:ascii="Cambria Math" w:eastAsia="Times New Roman" w:hAnsi="Cambria Math" w:cs="Arial"/>
-                  <w:lang w:val="en-US"/>
-                </w:rPr>
-                <m:t>5</m:t>
-              </m:r>
-            </m:sub>
-          </m:sSub>
-          <m:r>
-            <w:rPr>
-              <w:rFonts w:ascii="Cambria Math" w:eastAsia="Times New Roman" w:hAnsi="Cambria Math" w:cs="Arial"/>
-              <w:lang w:val="en-US"/>
-            </w:rPr>
-            <m:t>I</m:t>
-          </m:r>
-          <m:d>
-            <m:dPr>
-              <m:ctrlPr>
-                <w:rPr>
-                  <w:rFonts w:ascii="Cambria Math" w:eastAsia="Times New Roman" w:hAnsi="Cambria Math" w:cs="Arial"/>
-                  <w:i/>
-                  <w:lang w:val="en-US"/>
-                </w:rPr>
-              </m:ctrlPr>
-            </m:dPr>
-            <m:e>
-              <m:sSub>
-                <m:sSubPr>
-                  <m:ctrlPr>
-                    <w:rPr>
-                      <w:rFonts w:ascii="Cambria Math" w:eastAsia="Times New Roman" w:hAnsi="Cambria Math" w:cs="Arial"/>
-                      <w:i/>
-                      <w:lang w:val="en-US"/>
-                    </w:rPr>
-                  </m:ctrlPr>
-                </m:sSubPr>
-                <m:e>
-                  <m:r>
-                    <w:rPr>
-                      <w:rFonts w:ascii="Cambria Math" w:eastAsia="Times New Roman" w:hAnsi="Cambria Math" w:cs="Arial"/>
-                      <w:lang w:val="en-US"/>
-                    </w:rPr>
-                    <m:t>A</m:t>
-                  </m:r>
-                </m:e>
-                <m:sub>
-                  <m:r>
-                    <w:rPr>
-                      <w:rFonts w:ascii="Cambria Math" w:eastAsia="Times New Roman" w:hAnsi="Cambria Math" w:cs="Arial"/>
-                      <w:lang w:val="en-US"/>
-                    </w:rPr>
-                    <m:t>i</m:t>
-                  </m:r>
-                </m:sub>
-              </m:sSub>
-              <m:r>
-                <w:rPr>
-                  <w:rFonts w:ascii="Cambria Math" w:eastAsia="Times New Roman" w:hAnsi="Cambria Math" w:cs="Arial"/>
-                  <w:lang w:val="en-US"/>
-                </w:rPr>
-                <m:t>=60+</m:t>
-              </m:r>
-            </m:e>
-          </m:d>
-          <m:r>
-            <w:rPr>
-              <w:rFonts w:ascii="Cambria Math" w:eastAsia="Times New Roman" w:hAnsi="Cambria Math" w:cs="Arial"/>
-              <w:lang w:val="en-US"/>
-            </w:rPr>
-            <m:t>+</m:t>
-          </m:r>
-          <m:r>
-            <m:rPr>
-              <m:sty m:val="p"/>
-            </m:rPr>
-            <w:rPr>
-              <w:rFonts w:ascii="Arial" w:eastAsia="Times New Roman" w:hAnsi="Arial" w:cs="Arial"/>
-              <w:lang w:val="en-US"/>
-            </w:rPr>
-            <w:br/>
-          </m:r>
-        </m:oMath>
-        <m:oMath>
           <m:sSub>
             <m:sSubPr>
               <m:ctrlPr>

</xml_diff>